<commit_message>
Updates to deployment doc
</commit_message>
<xml_diff>
--- a/docs/Web Site.docx
+++ b/docs/Web Site.docx
@@ -74,8 +74,6 @@
       <w:r>
         <w:t>pep8</w:t>
       </w:r>
-      <w:bookmarkStart w:id="0" w:name="_GoBack"/>
-      <w:bookmarkEnd w:id="0"/>
     </w:p>
     <w:p>
       <w:pPr>
@@ -152,6 +150,91 @@
       <w:r>
         <w:t>Deployment</w:t>
       </w:r>
+    </w:p>
+    <w:p>
+      <w:r>
+        <w:t>On Ubuntu:</w:t>
+      </w:r>
+    </w:p>
+    <w:p>
+      <w:pPr>
+        <w:pStyle w:val="ListParagraph"/>
+        <w:numPr>
+          <w:ilvl w:val="0"/>
+          <w:numId w:val="1"/>
+        </w:numPr>
+      </w:pPr>
+      <w:proofErr w:type="gramStart"/>
+      <w:r>
+        <w:t>install</w:t>
+      </w:r>
+      <w:proofErr w:type="gramEnd"/>
+      <w:r>
+        <w:t xml:space="preserve"> git – </w:t>
+      </w:r>
+      <w:proofErr w:type="spellStart"/>
+      <w:r>
+        <w:t>sudo</w:t>
+      </w:r>
+      <w:proofErr w:type="spellEnd"/>
+      <w:r>
+        <w:t xml:space="preserve"> apt-get install git</w:t>
+      </w:r>
+    </w:p>
+    <w:p>
+      <w:pPr>
+        <w:pStyle w:val="ListParagraph"/>
+        <w:numPr>
+          <w:ilvl w:val="0"/>
+          <w:numId w:val="1"/>
+        </w:numPr>
+      </w:pPr>
+      <w:proofErr w:type="gramStart"/>
+      <w:r>
+        <w:t>install</w:t>
+      </w:r>
+      <w:proofErr w:type="gramEnd"/>
+      <w:r>
+        <w:t xml:space="preserve"> pip – </w:t>
+      </w:r>
+      <w:proofErr w:type="spellStart"/>
+      <w:r>
+        <w:t>sudo</w:t>
+      </w:r>
+      <w:proofErr w:type="spellEnd"/>
+      <w:r>
+        <w:t xml:space="preserve"> apt-get install python-pip</w:t>
+      </w:r>
+    </w:p>
+    <w:p>
+      <w:pPr>
+        <w:pStyle w:val="ListParagraph"/>
+        <w:numPr>
+          <w:ilvl w:val="0"/>
+          <w:numId w:val="1"/>
+        </w:numPr>
+      </w:pPr>
+      <w:r>
+        <w:t xml:space="preserve">install </w:t>
+      </w:r>
+      <w:proofErr w:type="spellStart"/>
+      <w:r>
+        <w:t>virtualenv</w:t>
+      </w:r>
+      <w:proofErr w:type="spellEnd"/>
+      <w:r>
+        <w:t xml:space="preserve"> – </w:t>
+      </w:r>
+      <w:proofErr w:type="spellStart"/>
+      <w:r>
+        <w:t>sudo</w:t>
+      </w:r>
+      <w:proofErr w:type="spellEnd"/>
+      <w:r>
+        <w:t xml:space="preserve"> pip install virtualenv</w:t>
+      </w:r>
+      <w:bookmarkStart w:id="0" w:name="_GoBack"/>
+      <w:bookmarkEnd w:id="0"/>
     </w:p>
     <w:sectPr>
       <w:pgSz w:w="11900" w:h="16840"/>

</xml_diff>

<commit_message>
Minerals now show their detail. The layout still needs work to get it showing correctly though.
</commit_message>
<xml_diff>
--- a/docs/Web Site.docx
+++ b/docs/Web Site.docx
@@ -1,6 +1,6 @@
 
 <file path=word/document.xml><?xml version="1.0" encoding="utf-8"?>
-<w:document xmlns:wpc="http://schemas.microsoft.com/office/word/2010/wordprocessingCanvas" xmlns:mc="http://schemas.openxmlformats.org/markup-compatibility/2006" xmlns:o="urn:schemas-microsoft-com:office:office" xmlns:r="http://schemas.openxmlformats.org/officeDocument/2006/relationships" xmlns:m="http://schemas.openxmlformats.org/officeDocument/2006/math" xmlns:v="urn:schemas-microsoft-com:vml" xmlns:wp14="http://schemas.microsoft.com/office/word/2010/wordprocessingDrawing" xmlns:wp="http://schemas.openxmlformats.org/drawingml/2006/wordprocessingDrawing" xmlns:w10="urn:schemas-microsoft-com:office:word" xmlns:w="http://schemas.openxmlformats.org/wordprocessingml/2006/main" xmlns:w14="http://schemas.microsoft.com/office/word/2010/wordml" xmlns:wpg="http://schemas.microsoft.com/office/word/2010/wordprocessingGroup" xmlns:wpi="http://schemas.microsoft.com/office/word/2010/wordprocessingInk" xmlns:wne="http://schemas.microsoft.com/office/word/2006/wordml" xmlns:wps="http://schemas.microsoft.com/office/word/2010/wordprocessingShape" mc:Ignorable="w14 wp14">
+<w:document xmlns:wpc="http://schemas.microsoft.com/office/word/2010/wordprocessingCanvas" xmlns:mo="http://schemas.microsoft.com/office/mac/office/2008/main" xmlns:mc="http://schemas.openxmlformats.org/markup-compatibility/2006" xmlns:mv="urn:schemas-microsoft-com:mac:vml" xmlns:o="urn:schemas-microsoft-com:office:office" xmlns:r="http://schemas.openxmlformats.org/officeDocument/2006/relationships" xmlns:m="http://schemas.openxmlformats.org/officeDocument/2006/math" xmlns:v="urn:schemas-microsoft-com:vml" xmlns:wp14="http://schemas.microsoft.com/office/word/2010/wordprocessingDrawing" xmlns:wp="http://schemas.openxmlformats.org/drawingml/2006/wordprocessingDrawing" xmlns:w10="urn:schemas-microsoft-com:office:word" xmlns:w="http://schemas.openxmlformats.org/wordprocessingml/2006/main" xmlns:w14="http://schemas.microsoft.com/office/word/2010/wordml" xmlns:wpg="http://schemas.microsoft.com/office/word/2010/wordprocessingGroup" xmlns:wpi="http://schemas.microsoft.com/office/word/2010/wordprocessingInk" xmlns:wne="http://schemas.microsoft.com/office/word/2006/wordml" xmlns:wps="http://schemas.microsoft.com/office/word/2010/wordprocessingShape" mc:Ignorable="w14 wp14">
   <w:body>
     <w:p>
       <w:pPr>
@@ -18,12 +18,14 @@
         <w:t xml:space="preserve">3D models has been written in python 2.7 using the </w:t>
       </w:r>
       <w:hyperlink r:id="rId6" w:history="1">
+        <w:proofErr w:type="spellStart"/>
         <w:r>
           <w:rPr>
             <w:rStyle w:val="Hyperlink"/>
           </w:rPr>
           <w:t>Django</w:t>
         </w:r>
+        <w:proofErr w:type="spellEnd"/>
       </w:hyperlink>
       <w:r>
         <w:t xml:space="preserve"> web framework</w:t>
@@ -32,18 +34,36 @@
         <w:t xml:space="preserve"> and using </w:t>
       </w:r>
       <w:hyperlink r:id="rId7" w:history="1">
+        <w:proofErr w:type="spellStart"/>
         <w:r>
           <w:rPr>
             <w:rStyle w:val="Hyperlink"/>
           </w:rPr>
           <w:t>WebGL</w:t>
         </w:r>
+        <w:proofErr w:type="spellEnd"/>
       </w:hyperlink>
       <w:r>
         <w:t xml:space="preserve"> to display the 3D models</w:t>
       </w:r>
       <w:r>
-        <w:t xml:space="preserve">. Django provides a consistent program structure and automates a lot of the boiler plate code, including database access and administrative pages. </w:t>
+        <w:t xml:space="preserve">. </w:t>
+      </w:r>
+      <w:proofErr w:type="spellStart"/>
+      <w:r>
+        <w:t>Django</w:t>
+      </w:r>
+      <w:proofErr w:type="spellEnd"/>
+      <w:r>
+        <w:t xml:space="preserve"> provides a consistent program structure and automates a lot of the </w:t>
+      </w:r>
+      <w:proofErr w:type="gramStart"/>
+      <w:r>
+        <w:t>boiler plate</w:t>
+      </w:r>
+      <w:proofErr w:type="gramEnd"/>
+      <w:r>
+        <w:t xml:space="preserve"> code, including database access and administrative pages. </w:t>
       </w:r>
     </w:p>
     <w:p/>
@@ -63,18 +83,60 @@
     </w:p>
     <w:p>
       <w:r>
-        <w:t xml:space="preserve">There are five main folders containing relevant code. The /dajax and /dajaxice contain the files for </w:t>
+        <w:t>There are five main folders containing relevant code. The /</w:t>
+      </w:r>
+      <w:proofErr w:type="spellStart"/>
+      <w:r>
+        <w:t>dajax</w:t>
+      </w:r>
+      <w:proofErr w:type="spellEnd"/>
+      <w:r>
+        <w:t xml:space="preserve"> and /</w:t>
+      </w:r>
+      <w:proofErr w:type="spellStart"/>
+      <w:r>
+        <w:t>dajaxice</w:t>
+      </w:r>
+      <w:proofErr w:type="spellEnd"/>
+      <w:r>
+        <w:t xml:space="preserve"> contain the files for </w:t>
       </w:r>
       <w:hyperlink r:id="rId8" w:history="1">
+        <w:proofErr w:type="spellStart"/>
         <w:r>
           <w:rPr>
             <w:rStyle w:val="Hyperlink"/>
           </w:rPr>
           <w:t>Dajax</w:t>
         </w:r>
+        <w:proofErr w:type="spellEnd"/>
       </w:hyperlink>
       <w:r>
-        <w:t xml:space="preserve">, which provides asynchronous presentation logic. The /docs folder contains documentation for the project. /media contains the actual 3D models, and /three_d_viewer contains the presentation. Django implements the </w:t>
+        <w:t>, which provides asynchronous presentation logic. The /docs folder contains documentation for the project. /media contains the actual 3D models, and /</w:t>
+      </w:r>
+      <w:proofErr w:type="spellStart"/>
+      <w:r>
+        <w:t>three_d_viewer</w:t>
+      </w:r>
+      <w:proofErr w:type="spellEnd"/>
+      <w:r>
+        <w:t xml:space="preserve"> contains the presentation. </w:t>
+      </w:r>
+      <w:proofErr w:type="spellStart"/>
+      <w:r>
+        <w:t>Django</w:t>
+      </w:r>
+      <w:proofErr w:type="spellEnd"/>
+      <w:r>
+        <w:t xml:space="preserve"> implements </w:t>
+      </w:r>
+      <w:proofErr w:type="gramStart"/>
+      <w:r>
+        <w:t>the</w:t>
+      </w:r>
+      <w:proofErr w:type="gramEnd"/>
+      <w:r>
+        <w:t xml:space="preserve"> </w:t>
       </w:r>
       <w:hyperlink r:id="rId9" w:history="1">
         <w:r>
@@ -88,16 +150,50 @@
         <w:t xml:space="preserve">. The logic containing the models and view controllers is in </w:t>
       </w:r>
       <w:r>
-        <w:t>\three_d_viewer</w:t>
-      </w:r>
+        <w:t>\</w:t>
+      </w:r>
+      <w:proofErr w:type="spellStart"/>
+      <w:r>
+        <w:t>three_d_viewer</w:t>
+      </w:r>
+      <w:proofErr w:type="spellEnd"/>
       <w:r>
         <w:t xml:space="preserve">, and the views are in </w:t>
       </w:r>
       <w:r>
-        <w:t>\three_d_viewer\templates\three_d_viewer</w:t>
-      </w:r>
-      <w:r>
-        <w:t>.  For in depth descriptions of the contents of that folder, see the Django documentation.</w:t>
+        <w:t>\</w:t>
+      </w:r>
+      <w:proofErr w:type="spellStart"/>
+      <w:r>
+        <w:t>three_d_viewer</w:t>
+      </w:r>
+      <w:proofErr w:type="spellEnd"/>
+      <w:r>
+        <w:t>\templates\</w:t>
+      </w:r>
+      <w:proofErr w:type="spellStart"/>
+      <w:r>
+        <w:t>three_d_viewer</w:t>
+      </w:r>
+      <w:proofErr w:type="spellEnd"/>
+      <w:r>
+        <w:t xml:space="preserve">.  For in depth descriptions of the contents of that </w:t>
+      </w:r>
+      <w:proofErr w:type="gramStart"/>
+      <w:r>
+        <w:t>folder,</w:t>
+      </w:r>
+      <w:proofErr w:type="gramEnd"/>
+      <w:r>
+        <w:t xml:space="preserve"> see the </w:t>
+      </w:r>
+      <w:proofErr w:type="spellStart"/>
+      <w:r>
+        <w:t>Django</w:t>
+      </w:r>
+      <w:proofErr w:type="spellEnd"/>
+      <w:r>
+        <w:t xml:space="preserve"> documentation.</w:t>
       </w:r>
     </w:p>
     <w:p>
@@ -109,8 +205,13 @@
       </w:r>
     </w:p>
     <w:p>
-      <w:r>
-        <w:t>Code quality is monitored by using running various tools on the code. U</w:t>
+      <w:proofErr w:type="gramStart"/>
+      <w:r>
+        <w:t>Code quality is monitored by using running various tools on the code</w:t>
+      </w:r>
+      <w:proofErr w:type="gramEnd"/>
+      <w:r>
+        <w:t>. U</w:t>
       </w:r>
       <w:r>
         <w:t xml:space="preserve">nit </w:t>
@@ -118,11 +219,25 @@
       <w:r>
         <w:t>testing is performed against the user created code. The tests are in /</w:t>
       </w:r>
+      <w:proofErr w:type="spellStart"/>
       <w:r>
         <w:t>three_d_viewer</w:t>
       </w:r>
-      <w:r>
-        <w:t xml:space="preserve">/tests.py. Django generated code is not unit tested, as it has been tested before it is released. Code coverage is analysed when unit tests are run to ensure that all relevant code is being tested. Code quality and conformance to python standards are monitored by running the </w:t>
+      <w:proofErr w:type="spellEnd"/>
+      <w:r>
+        <w:t xml:space="preserve">/tests.py. </w:t>
+      </w:r>
+      <w:proofErr w:type="spellStart"/>
+      <w:r>
+        <w:t>Django</w:t>
+      </w:r>
+      <w:proofErr w:type="spellEnd"/>
+      <w:r>
+        <w:t xml:space="preserve"> generated code is not unit tested, as it has been tested before it is released. Code coverage is analysed when unit tests are run to ensure that all relevant code is being tested. </w:t>
+      </w:r>
+      <w:proofErr w:type="gramStart"/>
+      <w:r>
+        <w:t xml:space="preserve">Code quality and conformance to python standards are monitored by running the </w:t>
       </w:r>
       <w:hyperlink r:id="rId10" w:history="1">
         <w:r>
@@ -136,6 +251,7 @@
         <w:t xml:space="preserve"> and </w:t>
       </w:r>
       <w:hyperlink r:id="rId11" w:history="1">
+        <w:proofErr w:type="spellStart"/>
         <w:r>
           <w:rPr>
             <w:rStyle w:val="Hyperlink"/>
@@ -148,12 +264,33 @@
           </w:rPr>
           <w:t>ylint</w:t>
         </w:r>
+        <w:proofErr w:type="spellEnd"/>
       </w:hyperlink>
       <w:r>
-        <w:t xml:space="preserve"> code analysis tools. Note that </w:t>
-      </w:r>
-      <w:r>
-        <w:t>some of the pylint warnings are false positives, due to the Django framework.</w:t>
+        <w:t xml:space="preserve"> code analysis tools</w:t>
+      </w:r>
+      <w:proofErr w:type="gramEnd"/>
+      <w:r>
+        <w:t xml:space="preserve">. Note that </w:t>
+      </w:r>
+      <w:r>
+        <w:t xml:space="preserve">some of the </w:t>
+      </w:r>
+      <w:proofErr w:type="spellStart"/>
+      <w:r>
+        <w:t>pylint</w:t>
+      </w:r>
+      <w:proofErr w:type="spellEnd"/>
+      <w:r>
+        <w:t xml:space="preserve"> warnings are false positives, due to the </w:t>
+      </w:r>
+      <w:proofErr w:type="spellStart"/>
+      <w:r>
+        <w:t>Django</w:t>
+      </w:r>
+      <w:proofErr w:type="spellEnd"/>
+      <w:r>
+        <w:t xml:space="preserve"> framework.</w:t>
       </w:r>
     </w:p>
     <w:p>
@@ -191,12 +328,14 @@
         <w:t xml:space="preserve">, and </w:t>
       </w:r>
       <w:hyperlink r:id="rId14" w:history="1">
+        <w:proofErr w:type="spellStart"/>
         <w:r>
           <w:rPr>
             <w:rStyle w:val="Hyperlink"/>
           </w:rPr>
           <w:t>linux</w:t>
         </w:r>
+        <w:proofErr w:type="spellEnd"/>
       </w:hyperlink>
       <w:r>
         <w:t xml:space="preserve">. </w:t>
@@ -250,15 +389,25 @@
         <w:t xml:space="preserve">Install </w:t>
       </w:r>
       <w:hyperlink r:id="rId15" w:history="1">
+        <w:proofErr w:type="spellStart"/>
         <w:r>
           <w:rPr>
             <w:rStyle w:val="Hyperlink"/>
           </w:rPr>
           <w:t>virtualenv</w:t>
         </w:r>
+        <w:proofErr w:type="spellEnd"/>
       </w:hyperlink>
       <w:r>
-        <w:t>. This tool creates a python silo, where any installed libraries are not affected by any other python tools. It removes issues with a library version updating and breaking the code.</w:t>
+        <w:t xml:space="preserve">. This tool creates a python silo, where any </w:t>
+      </w:r>
+      <w:proofErr w:type="gramStart"/>
+      <w:r>
+        <w:t>installed libraries are not affected by any other python tools</w:t>
+      </w:r>
+      <w:proofErr w:type="gramEnd"/>
+      <w:r>
+        <w:t>. It removes issues with a library version updating and breaking the code.</w:t>
       </w:r>
     </w:p>
     <w:p>
@@ -270,25 +419,43 @@
         </w:numPr>
       </w:pPr>
       <w:r>
-        <w:t xml:space="preserve">(optional) Install </w:t>
+        <w:t>(</w:t>
+      </w:r>
+      <w:proofErr w:type="gramStart"/>
+      <w:r>
+        <w:t>optional</w:t>
+      </w:r>
+      <w:proofErr w:type="gramEnd"/>
+      <w:r>
+        <w:t xml:space="preserve">) Install </w:t>
       </w:r>
       <w:hyperlink r:id="rId16" w:history="1">
+        <w:proofErr w:type="spellStart"/>
         <w:r>
           <w:rPr>
             <w:rStyle w:val="Hyperlink"/>
           </w:rPr>
           <w:t>virtualenvwrapper</w:t>
         </w:r>
+        <w:proofErr w:type="spellEnd"/>
       </w:hyperlink>
       <w:r>
         <w:t xml:space="preserve">, or </w:t>
       </w:r>
       <w:hyperlink r:id="rId17" w:history="1">
-        <w:r>
-          <w:rPr>
-            <w:rStyle w:val="Hyperlink"/>
-          </w:rPr>
-          <w:t>virtualenvwrapper-win</w:t>
+        <w:proofErr w:type="spellStart"/>
+        <w:r>
+          <w:rPr>
+            <w:rStyle w:val="Hyperlink"/>
+          </w:rPr>
+          <w:t>virtualenvwrapper</w:t>
+        </w:r>
+        <w:proofErr w:type="spellEnd"/>
+        <w:r>
+          <w:rPr>
+            <w:rStyle w:val="Hyperlink"/>
+          </w:rPr>
+          <w:t>-win</w:t>
         </w:r>
       </w:hyperlink>
       <w:r>
@@ -304,7 +471,31 @@
         </w:numPr>
       </w:pPr>
       <w:r>
-        <w:t xml:space="preserve">Create a virtual environment, and switch to it. If using virtualenvwrapper, use mkvirtualenv and workon respectively. </w:t>
+        <w:t xml:space="preserve">Create a virtual environment, and switch to it. If using </w:t>
+      </w:r>
+      <w:proofErr w:type="spellStart"/>
+      <w:r>
+        <w:t>virtualenvwrapper</w:t>
+      </w:r>
+      <w:proofErr w:type="spellEnd"/>
+      <w:r>
+        <w:t xml:space="preserve">, use </w:t>
+      </w:r>
+      <w:proofErr w:type="spellStart"/>
+      <w:r>
+        <w:t>mkvirtualenv</w:t>
+      </w:r>
+      <w:proofErr w:type="spellEnd"/>
+      <w:r>
+        <w:t xml:space="preserve"> and </w:t>
+      </w:r>
+      <w:proofErr w:type="spellStart"/>
+      <w:r>
+        <w:t>workon</w:t>
+      </w:r>
+      <w:proofErr w:type="spellEnd"/>
+      <w:r>
+        <w:t xml:space="preserve"> respectively. </w:t>
       </w:r>
     </w:p>
     <w:p>
@@ -330,12 +521,14 @@
         <w:t xml:space="preserve"> from </w:t>
       </w:r>
       <w:hyperlink r:id="rId19" w:history="1">
+        <w:proofErr w:type="spellStart"/>
         <w:r>
           <w:rPr>
             <w:rStyle w:val="Hyperlink"/>
           </w:rPr>
           <w:t>GitHub</w:t>
         </w:r>
+        <w:proofErr w:type="spellEnd"/>
       </w:hyperlink>
       <w:r>
         <w:t>, or fork the repository if you wish to modify it.</w:t>
@@ -350,7 +543,15 @@
         </w:numPr>
       </w:pPr>
       <w:r>
-        <w:t>In the main directory of the project, install the python dependencies using pip. pip install –r requirements.txt</w:t>
+        <w:t xml:space="preserve">In the main directory of the project, install the python dependencies using pip. </w:t>
+      </w:r>
+      <w:proofErr w:type="gramStart"/>
+      <w:r>
+        <w:t>pip</w:t>
+      </w:r>
+      <w:proofErr w:type="gramEnd"/>
+      <w:r>
+        <w:t xml:space="preserve"> install –r requirements.txt</w:t>
       </w:r>
     </w:p>
     <w:p>
@@ -363,51 +564,106 @@
       </w:pPr>
       <w:r>
         <w:lastRenderedPageBreak/>
-        <w:t xml:space="preserve">The website is now ready to work on. Use python manage.py runserver to start the development webserver, which can be accessed at </w:t>
+        <w:t xml:space="preserve">Note that there is presently a bug with </w:t>
+      </w:r>
+      <w:proofErr w:type="spellStart"/>
+      <w:r>
+        <w:t>dajaxice</w:t>
+      </w:r>
+      <w:proofErr w:type="spellEnd"/>
+      <w:r>
+        <w:t xml:space="preserve"> and it will not work when installed. </w:t>
       </w:r>
       <w:hyperlink r:id="rId20" w:history="1">
         <w:r>
           <w:rPr>
             <w:rStyle w:val="Hyperlink"/>
           </w:rPr>
-          <w:t>http://127.0.0.1:8000</w:t>
+          <w:t>https://github.com/jorgebastida/django-dajaxice/issues/125</w:t>
         </w:r>
       </w:hyperlink>
       <w:r>
-        <w:t xml:space="preserve">. The admin interface can be accessed at </w:t>
-      </w:r>
-      <w:hyperlink r:id="rId21" w:history="1">
-        <w:r>
-          <w:rPr>
-            <w:rStyle w:val="Hyperlink"/>
-          </w:rPr>
-          <w:t>http://127.0.0.1:8000/admin</w:t>
-        </w:r>
-      </w:hyperlink>
-      <w:r>
-        <w:t>, using the user: “</w:t>
-      </w:r>
-      <w:r>
-        <w:t>admin</w:t>
-      </w:r>
-      <w:r>
-        <w:t>”, and password: “password”.</w:t>
-      </w:r>
-    </w:p>
-    <w:p>
-      <w:pPr>
-        <w:pStyle w:val="Heading2"/>
-      </w:pPr>
-      <w:r>
-        <w:t>Deployment</w:t>
-      </w:r>
-    </w:p>
-    <w:p>
-      <w:r>
-        <w:t>TBD. The Django website has documentation about how to deploy a Django application.</w:t>
+        <w:t xml:space="preserve"> details the bug, and the easy workaround.</w:t>
       </w:r>
       <w:bookmarkStart w:id="0" w:name="_GoBack"/>
       <w:bookmarkEnd w:id="0"/>
+    </w:p>
+    <w:p>
+      <w:pPr>
+        <w:pStyle w:val="ListParagraph"/>
+        <w:numPr>
+          <w:ilvl w:val="0"/>
+          <w:numId w:val="1"/>
+        </w:numPr>
+      </w:pPr>
+      <w:r>
+        <w:t xml:space="preserve">The website is now ready to work on. Use python manage.py </w:t>
+      </w:r>
+      <w:proofErr w:type="spellStart"/>
+      <w:r>
+        <w:t>runserver</w:t>
+      </w:r>
+      <w:proofErr w:type="spellEnd"/>
+      <w:r>
+        <w:t xml:space="preserve"> to start the development webserver, which can be accessed at </w:t>
+      </w:r>
+      <w:hyperlink r:id="rId21" w:history="1">
+        <w:r>
+          <w:rPr>
+            <w:rStyle w:val="Hyperlink"/>
+          </w:rPr>
+          <w:t>http://127.0.0.1:8000</w:t>
+        </w:r>
+      </w:hyperlink>
+      <w:r>
+        <w:t xml:space="preserve">. The admin interface can be accessed at </w:t>
+      </w:r>
+      <w:hyperlink r:id="rId22" w:history="1">
+        <w:r>
+          <w:rPr>
+            <w:rStyle w:val="Hyperlink"/>
+          </w:rPr>
+          <w:t>http://127.0.0.1:8000/admin</w:t>
+        </w:r>
+      </w:hyperlink>
+      <w:r>
+        <w:t>, using the user: “</w:t>
+      </w:r>
+      <w:r>
+        <w:t>admin</w:t>
+      </w:r>
+      <w:r>
+        <w:t>”, and password: “password”.</w:t>
+      </w:r>
+    </w:p>
+    <w:p>
+      <w:pPr>
+        <w:pStyle w:val="Heading2"/>
+      </w:pPr>
+      <w:r>
+        <w:t>Deployment</w:t>
+      </w:r>
+    </w:p>
+    <w:p>
+      <w:r>
+        <w:t xml:space="preserve">TBD. The </w:t>
+      </w:r>
+      <w:proofErr w:type="spellStart"/>
+      <w:r>
+        <w:t>Django</w:t>
+      </w:r>
+      <w:proofErr w:type="spellEnd"/>
+      <w:r>
+        <w:t xml:space="preserve"> website has documentation about how to deploy a </w:t>
+      </w:r>
+      <w:proofErr w:type="spellStart"/>
+      <w:r>
+        <w:t>Django</w:t>
+      </w:r>
+      <w:proofErr w:type="spellEnd"/>
+      <w:r>
+        <w:t xml:space="preserve"> application.</w:t>
+      </w:r>
     </w:p>
     <w:sectPr>
       <w:pgSz w:w="11900" w:h="16840"/>
@@ -420,7 +676,7 @@
 </file>
 
 <file path=word/numbering.xml><?xml version="1.0" encoding="utf-8"?>
-<w:numbering xmlns:wpc="http://schemas.microsoft.com/office/word/2010/wordprocessingCanvas" xmlns:mc="http://schemas.openxmlformats.org/markup-compatibility/2006" xmlns:o="urn:schemas-microsoft-com:office:office" xmlns:r="http://schemas.openxmlformats.org/officeDocument/2006/relationships" xmlns:m="http://schemas.openxmlformats.org/officeDocument/2006/math" xmlns:v="urn:schemas-microsoft-com:vml" xmlns:wp14="http://schemas.microsoft.com/office/word/2010/wordprocessingDrawing" xmlns:wp="http://schemas.openxmlformats.org/drawingml/2006/wordprocessingDrawing" xmlns:w10="urn:schemas-microsoft-com:office:word" xmlns:w="http://schemas.openxmlformats.org/wordprocessingml/2006/main" xmlns:w14="http://schemas.microsoft.com/office/word/2010/wordml" xmlns:wpg="http://schemas.microsoft.com/office/word/2010/wordprocessingGroup" xmlns:wpi="http://schemas.microsoft.com/office/word/2010/wordprocessingInk" xmlns:wne="http://schemas.microsoft.com/office/word/2006/wordml" xmlns:wps="http://schemas.microsoft.com/office/word/2010/wordprocessingShape" mc:Ignorable="w14 wp14">
+<w:numbering xmlns:wpc="http://schemas.microsoft.com/office/word/2010/wordprocessingCanvas" xmlns:mo="http://schemas.microsoft.com/office/mac/office/2008/main" xmlns:mc="http://schemas.openxmlformats.org/markup-compatibility/2006" xmlns:mv="urn:schemas-microsoft-com:mac:vml" xmlns:o="urn:schemas-microsoft-com:office:office" xmlns:r="http://schemas.openxmlformats.org/officeDocument/2006/relationships" xmlns:m="http://schemas.openxmlformats.org/officeDocument/2006/math" xmlns:v="urn:schemas-microsoft-com:vml" xmlns:wp14="http://schemas.microsoft.com/office/word/2010/wordprocessingDrawing" xmlns:wp="http://schemas.openxmlformats.org/drawingml/2006/wordprocessingDrawing" xmlns:w10="urn:schemas-microsoft-com:office:word" xmlns:w="http://schemas.openxmlformats.org/wordprocessingml/2006/main" xmlns:w14="http://schemas.microsoft.com/office/word/2010/wordml" xmlns:wpg="http://schemas.microsoft.com/office/word/2010/wordprocessingGroup" xmlns:wpi="http://schemas.microsoft.com/office/word/2010/wordprocessingInk" xmlns:wne="http://schemas.microsoft.com/office/word/2006/wordml" xmlns:wps="http://schemas.microsoft.com/office/word/2010/wordprocessingShape" mc:Ignorable="w14 wp14">
   <w:abstractNum w:abstractNumId="0">
     <w:nsid w:val="0A0B7510"/>
     <w:multiLevelType w:val="hybridMultilevel"/>
@@ -667,7 +923,7 @@
     </w:rPrDefault>
     <w:pPrDefault/>
   </w:docDefaults>
-  <w:latentStyles w:defLockedState="0" w:defUIPriority="99" w:defSemiHidden="1" w:defUnhideWhenUsed="1" w:defQFormat="0" w:count="267">
+  <w:latentStyles w:defLockedState="0" w:defUIPriority="99" w:defSemiHidden="1" w:defUnhideWhenUsed="1" w:defQFormat="0" w:count="276">
     <w:lsdException w:name="Normal" w:semiHidden="0" w:uiPriority="0" w:unhideWhenUsed="0" w:qFormat="1"/>
     <w:lsdException w:name="heading 1" w:semiHidden="0" w:uiPriority="9" w:unhideWhenUsed="0" w:qFormat="1"/>
     <w:lsdException w:name="heading 2" w:uiPriority="9" w:qFormat="1"/>
@@ -906,7 +1162,7 @@
 </file>
 
 <file path=word/stylesWithEffects.xml><?xml version="1.0" encoding="utf-8"?>
-<w:styles xmlns:wpc="http://schemas.microsoft.com/office/word/2010/wordprocessingCanvas" xmlns:mc="http://schemas.openxmlformats.org/markup-compatibility/2006" xmlns:o="urn:schemas-microsoft-com:office:office" xmlns:r="http://schemas.openxmlformats.org/officeDocument/2006/relationships" xmlns:m="http://schemas.openxmlformats.org/officeDocument/2006/math" xmlns:v="urn:schemas-microsoft-com:vml" xmlns:wp14="http://schemas.microsoft.com/office/word/2010/wordprocessingDrawing" xmlns:wp="http://schemas.openxmlformats.org/drawingml/2006/wordprocessingDrawing" xmlns:w10="urn:schemas-microsoft-com:office:word" xmlns:w="http://schemas.openxmlformats.org/wordprocessingml/2006/main" xmlns:w14="http://schemas.microsoft.com/office/word/2010/wordml" xmlns:wpg="http://schemas.microsoft.com/office/word/2010/wordprocessingGroup" xmlns:wpi="http://schemas.microsoft.com/office/word/2010/wordprocessingInk" xmlns:wne="http://schemas.microsoft.com/office/word/2006/wordml" xmlns:wps="http://schemas.microsoft.com/office/word/2010/wordprocessingShape" mc:Ignorable="w14 wp14">
+<w:styles xmlns:wpc="http://schemas.microsoft.com/office/word/2010/wordprocessingCanvas" xmlns:mo="http://schemas.microsoft.com/office/mac/office/2008/main" xmlns:mc="http://schemas.openxmlformats.org/markup-compatibility/2006" xmlns:mv="urn:schemas-microsoft-com:mac:vml" xmlns:o="urn:schemas-microsoft-com:office:office" xmlns:r="http://schemas.openxmlformats.org/officeDocument/2006/relationships" xmlns:m="http://schemas.openxmlformats.org/officeDocument/2006/math" xmlns:v="urn:schemas-microsoft-com:vml" xmlns:wp14="http://schemas.microsoft.com/office/word/2010/wordprocessingDrawing" xmlns:wp="http://schemas.openxmlformats.org/drawingml/2006/wordprocessingDrawing" xmlns:w10="urn:schemas-microsoft-com:office:word" xmlns:w="http://schemas.openxmlformats.org/wordprocessingml/2006/main" xmlns:w14="http://schemas.microsoft.com/office/word/2010/wordml" xmlns:wpg="http://schemas.microsoft.com/office/word/2010/wordprocessingGroup" xmlns:wpi="http://schemas.microsoft.com/office/word/2010/wordprocessingInk" xmlns:wne="http://schemas.microsoft.com/office/word/2006/wordml" xmlns:wps="http://schemas.microsoft.com/office/word/2010/wordprocessingShape" mc:Ignorable="w14 wp14">
   <w:docDefaults>
     <w:rPrDefault>
       <w:rPr>
@@ -918,7 +1174,7 @@
     </w:rPrDefault>
     <w:pPrDefault/>
   </w:docDefaults>
-  <w:latentStyles w:defLockedState="0" w:defUIPriority="99" w:defSemiHidden="1" w:defUnhideWhenUsed="1" w:defQFormat="0" w:count="267">
+  <w:latentStyles w:defLockedState="0" w:defUIPriority="99" w:defSemiHidden="1" w:defUnhideWhenUsed="1" w:defQFormat="0" w:count="276">
     <w:lsdException w:name="Normal" w:semiHidden="0" w:uiPriority="0" w:unhideWhenUsed="0" w:qFormat="1"/>
     <w:lsdException w:name="heading 1" w:semiHidden="0" w:uiPriority="9" w:unhideWhenUsed="0" w:qFormat="1"/>
     <w:lsdException w:name="heading 2" w:uiPriority="9" w:qFormat="1"/>

</xml_diff>

<commit_message>
Updated documentation to note dajaxice bug
</commit_message>
<xml_diff>
--- a/docs/Web Site.docx
+++ b/docs/Web Site.docx
@@ -1,6 +1,6 @@
 
 <file path=word/document.xml><?xml version="1.0" encoding="utf-8"?>
-<w:document xmlns:wpc="http://schemas.microsoft.com/office/word/2010/wordprocessingCanvas" xmlns:mo="http://schemas.microsoft.com/office/mac/office/2008/main" xmlns:mc="http://schemas.openxmlformats.org/markup-compatibility/2006" xmlns:mv="urn:schemas-microsoft-com:mac:vml" xmlns:o="urn:schemas-microsoft-com:office:office" xmlns:r="http://schemas.openxmlformats.org/officeDocument/2006/relationships" xmlns:m="http://schemas.openxmlformats.org/officeDocument/2006/math" xmlns:v="urn:schemas-microsoft-com:vml" xmlns:wp14="http://schemas.microsoft.com/office/word/2010/wordprocessingDrawing" xmlns:wp="http://schemas.openxmlformats.org/drawingml/2006/wordprocessingDrawing" xmlns:w10="urn:schemas-microsoft-com:office:word" xmlns:w="http://schemas.openxmlformats.org/wordprocessingml/2006/main" xmlns:w14="http://schemas.microsoft.com/office/word/2010/wordml" xmlns:wpg="http://schemas.microsoft.com/office/word/2010/wordprocessingGroup" xmlns:wpi="http://schemas.microsoft.com/office/word/2010/wordprocessingInk" xmlns:wne="http://schemas.microsoft.com/office/word/2006/wordml" xmlns:wps="http://schemas.microsoft.com/office/word/2010/wordprocessingShape" mc:Ignorable="w14 wp14">
+<w:document xmlns:wpc="http://schemas.microsoft.com/office/word/2010/wordprocessingCanvas" xmlns:mc="http://schemas.openxmlformats.org/markup-compatibility/2006" xmlns:o="urn:schemas-microsoft-com:office:office" xmlns:r="http://schemas.openxmlformats.org/officeDocument/2006/relationships" xmlns:m="http://schemas.openxmlformats.org/officeDocument/2006/math" xmlns:v="urn:schemas-microsoft-com:vml" xmlns:wp14="http://schemas.microsoft.com/office/word/2010/wordprocessingDrawing" xmlns:wp="http://schemas.openxmlformats.org/drawingml/2006/wordprocessingDrawing" xmlns:w10="urn:schemas-microsoft-com:office:word" xmlns:w="http://schemas.openxmlformats.org/wordprocessingml/2006/main" xmlns:w14="http://schemas.microsoft.com/office/word/2010/wordml" xmlns:wpg="http://schemas.microsoft.com/office/word/2010/wordprocessingGroup" xmlns:wpi="http://schemas.microsoft.com/office/word/2010/wordprocessingInk" xmlns:wne="http://schemas.microsoft.com/office/word/2006/wordml" xmlns:wps="http://schemas.microsoft.com/office/word/2010/wordprocessingShape" mc:Ignorable="w14 wp14">
   <w:body>
     <w:p>
       <w:pPr>
@@ -55,15 +55,7 @@
       </w:r>
       <w:proofErr w:type="spellEnd"/>
       <w:r>
-        <w:t xml:space="preserve"> provides a consistent program structure and automates a lot of the </w:t>
-      </w:r>
-      <w:proofErr w:type="gramStart"/>
-      <w:r>
-        <w:t>boiler plate</w:t>
-      </w:r>
-      <w:proofErr w:type="gramEnd"/>
-      <w:r>
-        <w:t xml:space="preserve"> code, including database access and administrative pages. </w:t>
+        <w:t xml:space="preserve"> provides a consistent program structure and automates a lot of the boiler plate code, including database access and administrative pages. </w:t>
       </w:r>
     </w:p>
     <w:p/>
@@ -128,29 +120,83 @@
       </w:r>
       <w:proofErr w:type="spellEnd"/>
       <w:r>
-        <w:t xml:space="preserve"> implements </w:t>
+        <w:t xml:space="preserve"> implements the </w:t>
+      </w:r>
+      <w:hyperlink r:id="rId9" w:history="1">
+        <w:r>
+          <w:rPr>
+            <w:rStyle w:val="Hyperlink"/>
+          </w:rPr>
+          <w:t>model-view-controller pattern</w:t>
+        </w:r>
+      </w:hyperlink>
+      <w:r>
+        <w:t xml:space="preserve">. The logic containing the models and view controllers is in </w:t>
+      </w:r>
+      <w:r>
+        <w:t>\</w:t>
+      </w:r>
+      <w:proofErr w:type="spellStart"/>
+      <w:r>
+        <w:t>three_d_viewer</w:t>
+      </w:r>
+      <w:proofErr w:type="spellEnd"/>
+      <w:r>
+        <w:t xml:space="preserve">, and the views are in </w:t>
+      </w:r>
+      <w:r>
+        <w:t>\</w:t>
+      </w:r>
+      <w:proofErr w:type="spellStart"/>
+      <w:r>
+        <w:t>three_d_viewer</w:t>
+      </w:r>
+      <w:proofErr w:type="spellEnd"/>
+      <w:r>
+        <w:t>\templates\</w:t>
+      </w:r>
+      <w:proofErr w:type="spellStart"/>
+      <w:r>
+        <w:t>three_d_viewer</w:t>
+      </w:r>
+      <w:proofErr w:type="spellEnd"/>
+      <w:r>
+        <w:t xml:space="preserve">.  For in depth descriptions of the contents of that </w:t>
       </w:r>
       <w:proofErr w:type="gramStart"/>
       <w:r>
-        <w:t>the</w:t>
+        <w:t>folder,</w:t>
       </w:r>
       <w:proofErr w:type="gramEnd"/>
       <w:r>
-        <w:t xml:space="preserve"> </w:t>
-      </w:r>
-      <w:hyperlink r:id="rId9" w:history="1">
-        <w:r>
-          <w:rPr>
-            <w:rStyle w:val="Hyperlink"/>
-          </w:rPr>
-          <w:t>model-view-controller pattern</w:t>
-        </w:r>
-      </w:hyperlink>
-      <w:r>
-        <w:t xml:space="preserve">. The logic containing the models and view controllers is in </w:t>
-      </w:r>
-      <w:r>
-        <w:t>\</w:t>
+        <w:t xml:space="preserve"> see the </w:t>
+      </w:r>
+      <w:proofErr w:type="spellStart"/>
+      <w:r>
+        <w:t>Django</w:t>
+      </w:r>
+      <w:proofErr w:type="spellEnd"/>
+      <w:r>
+        <w:t xml:space="preserve"> documentation.</w:t>
+      </w:r>
+    </w:p>
+    <w:p>
+      <w:pPr>
+        <w:pStyle w:val="Heading2"/>
+      </w:pPr>
+      <w:r>
+        <w:t>Code Quality Analysis</w:t>
+      </w:r>
+    </w:p>
+    <w:p>
+      <w:r>
+        <w:t>Code quality is monitored by using running various tools on the code. U</w:t>
+      </w:r>
+      <w:r>
+        <w:t xml:space="preserve">nit </w:t>
+      </w:r>
+      <w:r>
+        <w:t>testing is performed against the user created code. The tests are in /</w:t>
       </w:r>
       <w:proofErr w:type="spellStart"/>
       <w:r>
@@ -158,34 +204,7 @@
       </w:r>
       <w:proofErr w:type="spellEnd"/>
       <w:r>
-        <w:t xml:space="preserve">, and the views are in </w:t>
-      </w:r>
-      <w:r>
-        <w:t>\</w:t>
-      </w:r>
-      <w:proofErr w:type="spellStart"/>
-      <w:r>
-        <w:t>three_d_viewer</w:t>
-      </w:r>
-      <w:proofErr w:type="spellEnd"/>
-      <w:r>
-        <w:t>\templates\</w:t>
-      </w:r>
-      <w:proofErr w:type="spellStart"/>
-      <w:r>
-        <w:t>three_d_viewer</w:t>
-      </w:r>
-      <w:proofErr w:type="spellEnd"/>
-      <w:r>
-        <w:t xml:space="preserve">.  For in depth descriptions of the contents of that </w:t>
-      </w:r>
-      <w:proofErr w:type="gramStart"/>
-      <w:r>
-        <w:t>folder,</w:t>
-      </w:r>
-      <w:proofErr w:type="gramEnd"/>
-      <w:r>
-        <w:t xml:space="preserve"> see the </w:t>
+        <w:t xml:space="preserve">/tests.py. </w:t>
       </w:r>
       <w:proofErr w:type="spellStart"/>
       <w:r>
@@ -193,51 +212,7 @@
       </w:r>
       <w:proofErr w:type="spellEnd"/>
       <w:r>
-        <w:t xml:space="preserve"> documentation.</w:t>
-      </w:r>
-    </w:p>
-    <w:p>
-      <w:pPr>
-        <w:pStyle w:val="Heading2"/>
-      </w:pPr>
-      <w:r>
-        <w:t>Code Quality Analysis</w:t>
-      </w:r>
-    </w:p>
-    <w:p>
-      <w:proofErr w:type="gramStart"/>
-      <w:r>
-        <w:t>Code quality is monitored by using running various tools on the code</w:t>
-      </w:r>
-      <w:proofErr w:type="gramEnd"/>
-      <w:r>
-        <w:t>. U</w:t>
-      </w:r>
-      <w:r>
-        <w:t xml:space="preserve">nit </w:t>
-      </w:r>
-      <w:r>
-        <w:t>testing is performed against the user created code. The tests are in /</w:t>
-      </w:r>
-      <w:proofErr w:type="spellStart"/>
-      <w:r>
-        <w:t>three_d_viewer</w:t>
-      </w:r>
-      <w:proofErr w:type="spellEnd"/>
-      <w:r>
-        <w:t xml:space="preserve">/tests.py. </w:t>
-      </w:r>
-      <w:proofErr w:type="spellStart"/>
-      <w:r>
-        <w:t>Django</w:t>
-      </w:r>
-      <w:proofErr w:type="spellEnd"/>
-      <w:r>
-        <w:t xml:space="preserve"> generated code is not unit tested, as it has been tested before it is released. Code coverage is analysed when unit tests are run to ensure that all relevant code is being tested. </w:t>
-      </w:r>
-      <w:proofErr w:type="gramStart"/>
-      <w:r>
-        <w:t xml:space="preserve">Code quality and conformance to python standards are monitored by running the </w:t>
+        <w:t xml:space="preserve"> generated code is not unit tested, as it has been tested before it is released. Code coverage is analysed when unit tests are run to ensure that all relevant code is being tested. Code quality and conformance to python standards are monitored by running the </w:t>
       </w:r>
       <w:hyperlink r:id="rId10" w:history="1">
         <w:r>
@@ -267,11 +242,7 @@
         <w:proofErr w:type="spellEnd"/>
       </w:hyperlink>
       <w:r>
-        <w:t xml:space="preserve"> code analysis tools</w:t>
-      </w:r>
-      <w:proofErr w:type="gramEnd"/>
-      <w:r>
-        <w:t xml:space="preserve">. Note that </w:t>
+        <w:t xml:space="preserve"> code analysis tools. Note that </w:t>
       </w:r>
       <w:r>
         <w:t xml:space="preserve">some of the </w:t>
@@ -399,15 +370,7 @@
         <w:proofErr w:type="spellEnd"/>
       </w:hyperlink>
       <w:r>
-        <w:t xml:space="preserve">. This tool creates a python silo, where any </w:t>
-      </w:r>
-      <w:proofErr w:type="gramStart"/>
-      <w:r>
-        <w:t>installed libraries are not affected by any other python tools</w:t>
-      </w:r>
-      <w:proofErr w:type="gramEnd"/>
-      <w:r>
-        <w:t>. It removes issues with a library version updating and breaking the code.</w:t>
+        <w:t>. This tool creates a python silo, where any installed libraries are not affected by any other python tools. It removes issues with a library version updating and breaking the code.</w:t>
       </w:r>
     </w:p>
     <w:p>
@@ -419,15 +382,7 @@
         </w:numPr>
       </w:pPr>
       <w:r>
-        <w:t>(</w:t>
-      </w:r>
-      <w:proofErr w:type="gramStart"/>
-      <w:r>
-        <w:t>optional</w:t>
-      </w:r>
-      <w:proofErr w:type="gramEnd"/>
-      <w:r>
-        <w:t xml:space="preserve">) Install </w:t>
+        <w:t xml:space="preserve">(optional) Install </w:t>
       </w:r>
       <w:hyperlink r:id="rId16" w:history="1">
         <w:proofErr w:type="spellStart"/>
@@ -543,15 +498,7 @@
         </w:numPr>
       </w:pPr>
       <w:r>
-        <w:t xml:space="preserve">In the main directory of the project, install the python dependencies using pip. </w:t>
-      </w:r>
-      <w:proofErr w:type="gramStart"/>
-      <w:r>
-        <w:t>pip</w:t>
-      </w:r>
-      <w:proofErr w:type="gramEnd"/>
-      <w:r>
-        <w:t xml:space="preserve"> install –r requirements.txt</w:t>
+        <w:t>In the main directory of the project, install the python dependencies using pip. pip install –r requirements.txt</w:t>
       </w:r>
     </w:p>
     <w:p>
@@ -584,6 +531,9 @@
       </w:hyperlink>
       <w:r>
         <w:t xml:space="preserve"> details the bug, and the easy workaround.</w:t>
+      </w:r>
+      <w:r>
+        <w:t xml:space="preserve"> The error message when you try to load the site will tell you the path of the urls.py file that needs to be edited.</w:t>
       </w:r>
       <w:bookmarkStart w:id="0" w:name="_GoBack"/>
       <w:bookmarkEnd w:id="0"/>
@@ -676,7 +626,7 @@
 </file>
 
 <file path=word/numbering.xml><?xml version="1.0" encoding="utf-8"?>
-<w:numbering xmlns:wpc="http://schemas.microsoft.com/office/word/2010/wordprocessingCanvas" xmlns:mo="http://schemas.microsoft.com/office/mac/office/2008/main" xmlns:mc="http://schemas.openxmlformats.org/markup-compatibility/2006" xmlns:mv="urn:schemas-microsoft-com:mac:vml" xmlns:o="urn:schemas-microsoft-com:office:office" xmlns:r="http://schemas.openxmlformats.org/officeDocument/2006/relationships" xmlns:m="http://schemas.openxmlformats.org/officeDocument/2006/math" xmlns:v="urn:schemas-microsoft-com:vml" xmlns:wp14="http://schemas.microsoft.com/office/word/2010/wordprocessingDrawing" xmlns:wp="http://schemas.openxmlformats.org/drawingml/2006/wordprocessingDrawing" xmlns:w10="urn:schemas-microsoft-com:office:word" xmlns:w="http://schemas.openxmlformats.org/wordprocessingml/2006/main" xmlns:w14="http://schemas.microsoft.com/office/word/2010/wordml" xmlns:wpg="http://schemas.microsoft.com/office/word/2010/wordprocessingGroup" xmlns:wpi="http://schemas.microsoft.com/office/word/2010/wordprocessingInk" xmlns:wne="http://schemas.microsoft.com/office/word/2006/wordml" xmlns:wps="http://schemas.microsoft.com/office/word/2010/wordprocessingShape" mc:Ignorable="w14 wp14">
+<w:numbering xmlns:wpc="http://schemas.microsoft.com/office/word/2010/wordprocessingCanvas" xmlns:mc="http://schemas.openxmlformats.org/markup-compatibility/2006" xmlns:o="urn:schemas-microsoft-com:office:office" xmlns:r="http://schemas.openxmlformats.org/officeDocument/2006/relationships" xmlns:m="http://schemas.openxmlformats.org/officeDocument/2006/math" xmlns:v="urn:schemas-microsoft-com:vml" xmlns:wp14="http://schemas.microsoft.com/office/word/2010/wordprocessingDrawing" xmlns:wp="http://schemas.openxmlformats.org/drawingml/2006/wordprocessingDrawing" xmlns:w10="urn:schemas-microsoft-com:office:word" xmlns:w="http://schemas.openxmlformats.org/wordprocessingml/2006/main" xmlns:w14="http://schemas.microsoft.com/office/word/2010/wordml" xmlns:wpg="http://schemas.microsoft.com/office/word/2010/wordprocessingGroup" xmlns:wpi="http://schemas.microsoft.com/office/word/2010/wordprocessingInk" xmlns:wne="http://schemas.microsoft.com/office/word/2006/wordml" xmlns:wps="http://schemas.microsoft.com/office/word/2010/wordprocessingShape" mc:Ignorable="w14 wp14">
   <w:abstractNum w:abstractNumId="0">
     <w:nsid w:val="0A0B7510"/>
     <w:multiLevelType w:val="hybridMultilevel"/>
@@ -923,7 +873,7 @@
     </w:rPrDefault>
     <w:pPrDefault/>
   </w:docDefaults>
-  <w:latentStyles w:defLockedState="0" w:defUIPriority="99" w:defSemiHidden="1" w:defUnhideWhenUsed="1" w:defQFormat="0" w:count="276">
+  <w:latentStyles w:defLockedState="0" w:defUIPriority="99" w:defSemiHidden="1" w:defUnhideWhenUsed="1" w:defQFormat="0" w:count="267">
     <w:lsdException w:name="Normal" w:semiHidden="0" w:uiPriority="0" w:unhideWhenUsed="0" w:qFormat="1"/>
     <w:lsdException w:name="heading 1" w:semiHidden="0" w:uiPriority="9" w:unhideWhenUsed="0" w:qFormat="1"/>
     <w:lsdException w:name="heading 2" w:uiPriority="9" w:qFormat="1"/>
@@ -1162,7 +1112,7 @@
 </file>
 
 <file path=word/stylesWithEffects.xml><?xml version="1.0" encoding="utf-8"?>
-<w:styles xmlns:wpc="http://schemas.microsoft.com/office/word/2010/wordprocessingCanvas" xmlns:mo="http://schemas.microsoft.com/office/mac/office/2008/main" xmlns:mc="http://schemas.openxmlformats.org/markup-compatibility/2006" xmlns:mv="urn:schemas-microsoft-com:mac:vml" xmlns:o="urn:schemas-microsoft-com:office:office" xmlns:r="http://schemas.openxmlformats.org/officeDocument/2006/relationships" xmlns:m="http://schemas.openxmlformats.org/officeDocument/2006/math" xmlns:v="urn:schemas-microsoft-com:vml" xmlns:wp14="http://schemas.microsoft.com/office/word/2010/wordprocessingDrawing" xmlns:wp="http://schemas.openxmlformats.org/drawingml/2006/wordprocessingDrawing" xmlns:w10="urn:schemas-microsoft-com:office:word" xmlns:w="http://schemas.openxmlformats.org/wordprocessingml/2006/main" xmlns:w14="http://schemas.microsoft.com/office/word/2010/wordml" xmlns:wpg="http://schemas.microsoft.com/office/word/2010/wordprocessingGroup" xmlns:wpi="http://schemas.microsoft.com/office/word/2010/wordprocessingInk" xmlns:wne="http://schemas.microsoft.com/office/word/2006/wordml" xmlns:wps="http://schemas.microsoft.com/office/word/2010/wordprocessingShape" mc:Ignorable="w14 wp14">
+<w:styles xmlns:wpc="http://schemas.microsoft.com/office/word/2010/wordprocessingCanvas" xmlns:mc="http://schemas.openxmlformats.org/markup-compatibility/2006" xmlns:o="urn:schemas-microsoft-com:office:office" xmlns:r="http://schemas.openxmlformats.org/officeDocument/2006/relationships" xmlns:m="http://schemas.openxmlformats.org/officeDocument/2006/math" xmlns:v="urn:schemas-microsoft-com:vml" xmlns:wp14="http://schemas.microsoft.com/office/word/2010/wordprocessingDrawing" xmlns:wp="http://schemas.openxmlformats.org/drawingml/2006/wordprocessingDrawing" xmlns:w10="urn:schemas-microsoft-com:office:word" xmlns:w="http://schemas.openxmlformats.org/wordprocessingml/2006/main" xmlns:w14="http://schemas.microsoft.com/office/word/2010/wordml" xmlns:wpg="http://schemas.microsoft.com/office/word/2010/wordprocessingGroup" xmlns:wpi="http://schemas.microsoft.com/office/word/2010/wordprocessingInk" xmlns:wne="http://schemas.microsoft.com/office/word/2006/wordml" xmlns:wps="http://schemas.microsoft.com/office/word/2010/wordprocessingShape" mc:Ignorable="w14 wp14">
   <w:docDefaults>
     <w:rPrDefault>
       <w:rPr>
@@ -1174,7 +1124,7 @@
     </w:rPrDefault>
     <w:pPrDefault/>
   </w:docDefaults>
-  <w:latentStyles w:defLockedState="0" w:defUIPriority="99" w:defSemiHidden="1" w:defUnhideWhenUsed="1" w:defQFormat="0" w:count="276">
+  <w:latentStyles w:defLockedState="0" w:defUIPriority="99" w:defSemiHidden="1" w:defUnhideWhenUsed="1" w:defQFormat="0" w:count="267">
     <w:lsdException w:name="Normal" w:semiHidden="0" w:uiPriority="0" w:unhideWhenUsed="0" w:qFormat="1"/>
     <w:lsdException w:name="heading 1" w:semiHidden="0" w:uiPriority="9" w:unhideWhenUsed="0" w:qFormat="1"/>
     <w:lsdException w:name="heading 2" w:uiPriority="9" w:qFormat="1"/>

</xml_diff>

<commit_message>
Initial changes to add an erb101 area of the site
</commit_message>
<xml_diff>
--- a/docs/Web Site.docx
+++ b/docs/Web Site.docx
@@ -398,10 +398,19 @@
         <w:t>python manage.py runserver</w:t>
       </w:r>
       <w:r>
-        <w:t xml:space="preserve"> –settings=settings.dev”</w:t>
+        <w:t xml:space="preserve"> </w:t>
+      </w:r>
+      <w:r>
+        <w:t>-</w:t>
       </w:r>
       <w:bookmarkStart w:id="0" w:name="_GoBack"/>
       <w:bookmarkEnd w:id="0"/>
+      <w:r>
+        <w:t>-</w:t>
+      </w:r>
+      <w:r>
+        <w:t>settings=settings.dev”</w:t>
+      </w:r>
       <w:r>
         <w:t xml:space="preserve"> to start the development webserver, which can be accessed at </w:t>
       </w:r>

</xml_diff>